<commit_message>
test. files corrupted i guess
</commit_message>
<xml_diff>
--- a/docs/KAPsCore DSP.docx
+++ b/docs/KAPsCore DSP.docx
@@ -74,6 +74,7 @@
                         <w:szCs w:val="48"/>
                       </w:rPr>
                     </w:pPr>
+                    <w:proofErr w:type="spellStart"/>
                     <w:r>
                       <w:rPr>
                         <w:rFonts w:asciiTheme="majorHAnsi" w:eastAsiaTheme="majorEastAsia" w:hAnsiTheme="majorHAnsi" w:cstheme="majorBidi"/>
@@ -83,7 +84,19 @@
                         <w:sz w:val="48"/>
                         <w:szCs w:val="48"/>
                       </w:rPr>
-                      <w:t>KAPsCore DSP</w:t>
+                      <w:t>KAPsCore</w:t>
+                    </w:r>
+                    <w:proofErr w:type="spellEnd"/>
+                    <w:r>
+                      <w:rPr>
+                        <w:rFonts w:asciiTheme="majorHAnsi" w:eastAsiaTheme="majorEastAsia" w:hAnsiTheme="majorHAnsi" w:cstheme="majorBidi"/>
+                        <w:b/>
+                        <w:bCs/>
+                        <w:color w:val="365F91" w:themeColor="accent1" w:themeShade="BF"/>
+                        <w:sz w:val="48"/>
+                        <w:szCs w:val="48"/>
+                      </w:rPr>
+                      <w:t xml:space="preserve"> DSP</w:t>
                     </w:r>
                   </w:p>
                 </w:tc>
@@ -120,13 +133,23 @@
                         <w:szCs w:val="28"/>
                       </w:rPr>
                     </w:pPr>
+                    <w:proofErr w:type="spellStart"/>
                     <w:r>
                       <w:rPr>
                         <w:color w:val="484329" w:themeColor="background2" w:themeShade="3F"/>
                         <w:sz w:val="28"/>
                         <w:szCs w:val="28"/>
                       </w:rPr>
-                      <w:t>Noframework Framework</w:t>
+                      <w:t>Noframework</w:t>
+                    </w:r>
+                    <w:proofErr w:type="spellEnd"/>
+                    <w:r>
+                      <w:rPr>
+                        <w:color w:val="484329" w:themeColor="background2" w:themeShade="3F"/>
+                        <w:sz w:val="28"/>
+                        <w:szCs w:val="28"/>
+                      </w:rPr>
+                      <w:t xml:space="preserve"> Framework</w:t>
                     </w:r>
                   </w:p>
                 </w:tc>
@@ -170,8 +193,13 @@
                     <w:pPr>
                       <w:pStyle w:val="NoSpacing"/>
                     </w:pPr>
+                    <w:proofErr w:type="spellStart"/>
                     <w:r>
-                      <w:t>KAPsCore and this document are provided under GNU GPL version 3 licenses. Check ‘License’ section for more details.</w:t>
+                      <w:t>KAPsCore</w:t>
+                    </w:r>
+                    <w:proofErr w:type="spellEnd"/>
+                    <w:r>
+                      <w:t xml:space="preserve"> and this document are provided under GNU GPL version 3 licenses. Check ‘License’ section for more details.</w:t>
                     </w:r>
                   </w:p>
                 </w:tc>
@@ -218,12 +246,21 @@
                         <w:bCs/>
                       </w:rPr>
                     </w:pPr>
+                    <w:proofErr w:type="spellStart"/>
                     <w:r>
                       <w:rPr>
                         <w:b/>
                         <w:bCs/>
                       </w:rPr>
-                      <w:t>Kapil Sharma (www.KapilSharma.info)</w:t>
+                      <w:t>Kapil</w:t>
+                    </w:r>
+                    <w:proofErr w:type="spellEnd"/>
+                    <w:r>
+                      <w:rPr>
+                        <w:b/>
+                        <w:bCs/>
+                      </w:rPr>
+                      <w:t xml:space="preserve"> Sharma (www.KapilSharma.info)</w:t>
                     </w:r>
                   </w:p>
                 </w:tc>
@@ -1176,17 +1213,24 @@
       <w:r>
         <w:t xml:space="preserve">This file is part of </w:t>
       </w:r>
-      <w:r>
-        <w:t>KAPsCore DSP</w:t>
+      <w:proofErr w:type="spellStart"/>
+      <w:r>
+        <w:t>KAPsCore</w:t>
+      </w:r>
+      <w:proofErr w:type="spellEnd"/>
+      <w:r>
+        <w:t xml:space="preserve"> DSP</w:t>
       </w:r>
       <w:r>
         <w:t>.</w:t>
       </w:r>
     </w:p>
     <w:p>
+      <w:proofErr w:type="spellStart"/>
       <w:r>
         <w:t>KAPsCore</w:t>
       </w:r>
+      <w:proofErr w:type="spellEnd"/>
       <w:r>
         <w:t xml:space="preserve"> </w:t>
       </w:r>
@@ -1213,9 +1257,11 @@
       </w:r>
     </w:p>
     <w:p>
+      <w:proofErr w:type="spellStart"/>
       <w:r>
         <w:t>KAPsCore</w:t>
       </w:r>
+      <w:proofErr w:type="spellEnd"/>
       <w:r>
         <w:t xml:space="preserve"> </w:t>
       </w:r>
@@ -1251,9 +1297,11 @@
       <w:r>
         <w:t xml:space="preserve">along with </w:t>
       </w:r>
+      <w:proofErr w:type="spellStart"/>
       <w:r>
         <w:t>KAPsCore</w:t>
       </w:r>
+      <w:proofErr w:type="spellEnd"/>
       <w:r>
         <w:t>.  If not, see &lt;http://www.gnu.org/licenses/&gt;.</w:t>
       </w:r>
@@ -1288,7 +1336,15 @@
     </w:p>
     <w:p>
       <w:r>
-        <w:t>No boring and big introduction, just what we are trying to achieve with KAPsTOP.</w:t>
+        <w:t xml:space="preserve">No boring and big introduction, just what we are trying to achieve with </w:t>
+      </w:r>
+      <w:proofErr w:type="spellStart"/>
+      <w:r>
+        <w:t>KAPsTOP</w:t>
+      </w:r>
+      <w:proofErr w:type="spellEnd"/>
+      <w:r>
+        <w:t>.</w:t>
       </w:r>
     </w:p>
     <w:p>
@@ -1380,7 +1436,15 @@
     </w:p>
     <w:p>
       <w:r>
-        <w:t>For rest of the tutorial, I’m assuming you have some knowledge PHP. You had written some basic PHP applications, even if it is for learning PHP language basics. This importantly suggest you have PHP development environment ready; it may be WAMP on windows or separate installation on Linux, Mac etc.</w:t>
+        <w:t xml:space="preserve">For rest of the tutorial, I’m assuming you have some knowledge PHP. You had written some basic PHP applications, even if it is for learning PHP language basics. </w:t>
+      </w:r>
+      <w:proofErr w:type="gramStart"/>
+      <w:r>
+        <w:t>This importantly suggest</w:t>
+      </w:r>
+      <w:proofErr w:type="gramEnd"/>
+      <w:r>
+        <w:t xml:space="preserve"> you have PHP development environment ready; it may be WAMP on windows or separate installation on Linux, Mac etc.</w:t>
       </w:r>
     </w:p>
     <w:p>
@@ -1462,7 +1526,15 @@
     </w:p>
     <w:p>
       <w:r>
-        <w:t>View is responsible to determine how the requested data will be presented to end user. View is called by the controller which passes object of model containing requested data. View just pick up the data from model object and arrange it in presentable manner. View might sent its response directly to end user or to controller</w:t>
+        <w:t xml:space="preserve">View is responsible to determine how the requested data will be presented to end user. View is called by the controller which passes object of model containing requested data. View just pick up the data from model object and arrange it in presentable manner. View might </w:t>
+      </w:r>
+      <w:proofErr w:type="gramStart"/>
+      <w:r>
+        <w:t>sent</w:t>
+      </w:r>
+      <w:proofErr w:type="gramEnd"/>
+      <w:r>
+        <w:t xml:space="preserve"> its response directly to end user or to controller</w:t>
       </w:r>
       <w:r>
         <w:t>, as commanded by controller.</w:t>
@@ -1532,7 +1604,15 @@
         <w:t>requested by controller).</w:t>
       </w:r>
       <w:r>
-        <w:t xml:space="preserve"> Once model completes data fetching operation, controller has a object(s) of model class containing requested data. Then it decides which the correct view is to present that data and calls that view by passing model object (data) to view. </w:t>
+        <w:t xml:space="preserve"> Once model completes data fetching operation, controller has </w:t>
+      </w:r>
+      <w:proofErr w:type="gramStart"/>
+      <w:r>
+        <w:t>a</w:t>
+      </w:r>
+      <w:proofErr w:type="gramEnd"/>
+      <w:r>
+        <w:t xml:space="preserve"> object(s) of model class containing requested data. Then it decides which the correct view is to present that data and calls that view by passing model object (data) to view. </w:t>
       </w:r>
       <w:r>
         <w:rPr>
@@ -1572,7 +1652,15 @@
         <w:t>Create an empty folder to represent website on your apache. I’m using WAMP on windows 7 so I’m referring settings accordingly but you need to change settings to match your apache settings. My WAMP server is installed on location ‘</w:t>
       </w:r>
       <w:r>
-        <w:t>D:\wamp</w:t>
+        <w:t>D</w:t>
+      </w:r>
+      <w:proofErr w:type="gramStart"/>
+      <w:r>
+        <w:t>:\</w:t>
+      </w:r>
+      <w:proofErr w:type="gramEnd"/>
+      <w:r>
+        <w:t>wamp</w:t>
       </w:r>
       <w:r>
         <w:t>’ so web path on my apache is ‘</w:t>
@@ -1581,7 +1669,15 @@
         <w:t>D:\wamp\www</w:t>
       </w:r>
       <w:r>
-        <w:t>’. Again I’m naming this project as ‘kapscoredspmaking’. So important paths on my system are:</w:t>
+        <w:t>’. Again I’m naming this project as ‘</w:t>
+      </w:r>
+      <w:proofErr w:type="spellStart"/>
+      <w:r>
+        <w:t>kapscoredspmaking</w:t>
+      </w:r>
+      <w:proofErr w:type="spellEnd"/>
+      <w:r>
+        <w:t>’. So important paths on my system are:</w:t>
       </w:r>
     </w:p>
     <w:p>
@@ -1620,30 +1716,50 @@
     </w:p>
     <w:p>
       <w:r>
-        <w:t>To start, just make index.php file in ‘kapscoredspmaking’ folder and add following code</w:t>
+        <w:t>To start, just make index.php file in ‘</w:t>
+      </w:r>
+      <w:proofErr w:type="spellStart"/>
+      <w:r>
+        <w:t>kapscoredspmaking</w:t>
+      </w:r>
+      <w:proofErr w:type="spellEnd"/>
+      <w:r>
+        <w:t>’ folder and add following code</w:t>
       </w:r>
     </w:p>
     <w:p>
       <w:pPr>
         <w:pStyle w:val="PHP"/>
       </w:pPr>
+      <w:proofErr w:type="gramStart"/>
       <w:r>
         <w:t>&lt;?PHP</w:t>
       </w:r>
+      <w:proofErr w:type="gramEnd"/>
     </w:p>
     <w:p>
       <w:pPr>
         <w:pStyle w:val="PHP"/>
       </w:pPr>
-      <w:r>
-        <w:t xml:space="preserve">echo </w:t>
+      <w:proofErr w:type="gramStart"/>
+      <w:r>
+        <w:t>echo</w:t>
+      </w:r>
+      <w:proofErr w:type="gramEnd"/>
+      <w:r>
+        <w:t xml:space="preserve"> </w:t>
       </w:r>
       <w:r>
         <w:t>'</w:t>
       </w:r>
       <w:r>
-        <w:t>Hi from kapscoredsp</w:t>
-      </w:r>
+        <w:t xml:space="preserve">Hi from </w:t>
+      </w:r>
+      <w:proofErr w:type="spellStart"/>
+      <w:r>
+        <w:t>kapscoredsp</w:t>
+      </w:r>
+      <w:proofErr w:type="spellEnd"/>
       <w:r>
         <w:t>'</w:t>
       </w:r>
@@ -1689,7 +1805,15 @@
         </w:rPr>
       </w:pPr>
       <w:r>
-        <w:t xml:space="preserve">It should display ‘Hi from kapscoredsp’. </w:t>
+        <w:t xml:space="preserve">It should display ‘Hi from </w:t>
+      </w:r>
+      <w:proofErr w:type="spellStart"/>
+      <w:r>
+        <w:t>kapscoredsp</w:t>
+      </w:r>
+      <w:proofErr w:type="spellEnd"/>
+      <w:r>
+        <w:t xml:space="preserve">’. </w:t>
       </w:r>
       <w:r>
         <w:rPr>
@@ -1772,7 +1896,55 @@
     <w:p>
       <w:r>
         <w:lastRenderedPageBreak/>
-        <w:t>Create a  folder ‘kapscoredspmaking/lib/vendor/KAPsCore/config’. This means create folder ‘lib’ in ‘kapscoredspmaking’, than ‘vendor’ in ‘lib’ and so on. Now create a file ‘basic.config.php’ in that folder and add following code.</w:t>
+        <w:t xml:space="preserve">Create </w:t>
+      </w:r>
+      <w:proofErr w:type="gramStart"/>
+      <w:r>
+        <w:t>a  folder</w:t>
+      </w:r>
+      <w:proofErr w:type="gramEnd"/>
+      <w:r>
+        <w:t xml:space="preserve"> ‘</w:t>
+      </w:r>
+      <w:proofErr w:type="spellStart"/>
+      <w:r>
+        <w:t>kapscoredspmaking</w:t>
+      </w:r>
+      <w:proofErr w:type="spellEnd"/>
+      <w:r>
+        <w:t>/lib/vendor/</w:t>
+      </w:r>
+      <w:proofErr w:type="spellStart"/>
+      <w:r>
+        <w:t>KAPsCore</w:t>
+      </w:r>
+      <w:proofErr w:type="spellEnd"/>
+      <w:r>
+        <w:t>/</w:t>
+      </w:r>
+      <w:proofErr w:type="spellStart"/>
+      <w:r>
+        <w:t>config</w:t>
+      </w:r>
+      <w:proofErr w:type="spellEnd"/>
+      <w:r>
+        <w:t>’. This means create folder ‘lib’ in ‘</w:t>
+      </w:r>
+      <w:proofErr w:type="spellStart"/>
+      <w:r>
+        <w:t>kapscoredspmaking</w:t>
+      </w:r>
+      <w:proofErr w:type="spellEnd"/>
+      <w:r>
+        <w:t>’, than ‘vendor’ in ‘lib’ and so on. Now create a file ‘</w:t>
+      </w:r>
+      <w:proofErr w:type="spellStart"/>
+      <w:r>
+        <w:t>basic.config.php</w:t>
+      </w:r>
+      <w:proofErr w:type="spellEnd"/>
+      <w:r>
+        <w:t>’ in that folder and add following code.</w:t>
       </w:r>
     </w:p>
     <w:bookmarkStart w:id="9" w:name="_MON_1421938716"/>
@@ -1802,7 +1974,7 @@
           <v:shape id="_x0000_i1025" type="#_x0000_t75" style="width:468pt;height:266.25pt" o:ole="">
             <v:imagedata r:id="rId16" o:title=""/>
           </v:shape>
-          <o:OLEObject Type="Embed" ProgID="Word.OpenDocumentText.12" ShapeID="_x0000_i1025" DrawAspect="Content" ObjectID="_1421940457" r:id="rId17"/>
+          <o:OLEObject Type="Embed" ProgID="Word.OpenDocumentText.12" ShapeID="_x0000_i1025" DrawAspect="Content" ObjectID="_1421967529" r:id="rId17"/>
         </w:object>
       </w:r>
     </w:p>
@@ -1814,11 +1986,56 @@
         <w:t xml:space="preserve">An important note </w:t>
       </w:r>
       <w:r>
-        <w:t>before we discuss about this code. Check ‘Code example name’, which is dspmaking1.1 in this example. You can download the code from folder codeexample/project/files/name.php. This code can be downloaded as file ‘codeexample/dspmaking/files/eg1.1-basic.config.php’. Else you can download KAPsCore and can find codes in example/codeexample folder.</w:t>
+        <w:t xml:space="preserve">before we discuss about this code. Check ‘Code example name’, which is dspmaking1.1 in this example. You can download the code from folder </w:t>
+      </w:r>
+      <w:proofErr w:type="spellStart"/>
+      <w:r>
+        <w:t>codeexample</w:t>
+      </w:r>
+      <w:proofErr w:type="spellEnd"/>
+      <w:r>
+        <w:t>/project/files/name.php. This code can be downloaded as file ‘</w:t>
+      </w:r>
+      <w:proofErr w:type="spellStart"/>
+      <w:r>
+        <w:t>codeexample</w:t>
+      </w:r>
+      <w:proofErr w:type="spellEnd"/>
+      <w:r>
+        <w:t>/</w:t>
+      </w:r>
+      <w:proofErr w:type="spellStart"/>
+      <w:r>
+        <w:t>dspmaking</w:t>
+      </w:r>
+      <w:proofErr w:type="spellEnd"/>
+      <w:r>
+        <w:t xml:space="preserve">/files/eg1.1-basic.config.php’. Else you can download </w:t>
+      </w:r>
+      <w:proofErr w:type="spellStart"/>
+      <w:r>
+        <w:t>KAPsCore</w:t>
+      </w:r>
+      <w:proofErr w:type="spellEnd"/>
+      <w:r>
+        <w:t xml:space="preserve"> and can find codes in example/</w:t>
+      </w:r>
+      <w:proofErr w:type="spellStart"/>
+      <w:r>
+        <w:t>codeexample</w:t>
+      </w:r>
+      <w:proofErr w:type="spellEnd"/>
+      <w:r>
+        <w:t xml:space="preserve"> folder.</w:t>
       </w:r>
     </w:p>
     <w:p>
       <w:r>
+        <w:t>Now let’s discuss what this code is doing. We first defined an array to hold configuration.</w:t>
+      </w:r>
+    </w:p>
+    <w:p>
+      <w:r>
         <w:t>Create a file ‘</w:t>
       </w:r>
       <w:r>
@@ -1827,14 +2044,43 @@
       <w:r>
         <w:t>.php’ and save it in the folder ‘</w:t>
       </w:r>
-      <w:r>
-        <w:t>kapscoredspmaking/hr</w:t>
-      </w:r>
-      <w:r>
-        <w:t>/config’</w:t>
-      </w:r>
-      <w:r>
-        <w:t xml:space="preserve">. Why we selected that structure? Reason will follow but quick reason, we will be making a ‘Human resources’ application in this tutorial and along with that, we will make KAPsCore. Our tutorial app name is ‘HR’. So folder ‘hr’ represents application folder. In that folder, ‘config’ folder represents the folder containing configuration files. File name ‘app.php’ represent </w:t>
+      <w:proofErr w:type="spellStart"/>
+      <w:r>
+        <w:t>kapscoredspmaking</w:t>
+      </w:r>
+      <w:proofErr w:type="spellEnd"/>
+      <w:r>
+        <w:t>/hr</w:t>
+      </w:r>
+      <w:r>
+        <w:t>/</w:t>
+      </w:r>
+      <w:proofErr w:type="spellStart"/>
+      <w:r>
+        <w:t>config</w:t>
+      </w:r>
+      <w:proofErr w:type="spellEnd"/>
+      <w:r>
+        <w:t>’</w:t>
+      </w:r>
+      <w:r>
+        <w:t xml:space="preserve">. Why we selected that structure? Reason will follow but quick reason, we will be making a ‘Human resources’ application in this tutorial and along with that, we will make </w:t>
+      </w:r>
+      <w:proofErr w:type="spellStart"/>
+      <w:r>
+        <w:t>KAPsCore</w:t>
+      </w:r>
+      <w:proofErr w:type="spellEnd"/>
+      <w:r>
+        <w:t>. Our tutorial app name is ‘HR’. So folder ‘hr’ represents application folder. In that folder, ‘</w:t>
+      </w:r>
+      <w:proofErr w:type="spellStart"/>
+      <w:r>
+        <w:t>config</w:t>
+      </w:r>
+      <w:proofErr w:type="spellEnd"/>
+      <w:r>
+        <w:t xml:space="preserve">’ folder represents the folder containing configuration files. File name ‘app.php’ represent </w:t>
       </w:r>
       <w:r>
         <w:t>general application configuration.</w:t>
@@ -2001,11 +2247,19 @@
             <w:rFonts w:asciiTheme="majorHAnsi" w:eastAsiaTheme="majorEastAsia" w:hAnsiTheme="majorHAnsi" w:cstheme="majorBidi"/>
           </w:rPr>
         </w:pPr>
+        <w:proofErr w:type="spellStart"/>
         <w:r>
           <w:rPr>
             <w:rFonts w:asciiTheme="majorHAnsi" w:eastAsiaTheme="majorEastAsia" w:hAnsiTheme="majorHAnsi" w:cstheme="majorBidi"/>
           </w:rPr>
-          <w:t>KAPsCore DSP</w:t>
+          <w:t>KAPsCore</w:t>
+        </w:r>
+        <w:proofErr w:type="spellEnd"/>
+        <w:r>
+          <w:rPr>
+            <w:rFonts w:asciiTheme="majorHAnsi" w:eastAsiaTheme="majorEastAsia" w:hAnsiTheme="majorHAnsi" w:cstheme="majorBidi"/>
+          </w:rPr>
+          <w:t xml:space="preserve"> DSP</w:t>
         </w:r>
       </w:p>
     </w:sdtContent>
@@ -5280,7 +5534,7 @@
 </file>
 
 <file path=customXml/itemProps2.xml><?xml version="1.0" encoding="utf-8"?>
-<ds:datastoreItem xmlns:ds="http://schemas.openxmlformats.org/officeDocument/2006/customXml" ds:itemID="{2C8997C8-474C-4480-966B-ABCBA8E23607}">
+<ds:datastoreItem xmlns:ds="http://schemas.openxmlformats.org/officeDocument/2006/customXml" ds:itemID="{61613AF8-EDB8-4CA5-941F-C989CBE5800A}">
   <ds:schemaRefs>
     <ds:schemaRef ds:uri="http://schemas.openxmlformats.org/officeDocument/2006/bibliography"/>
   </ds:schemaRefs>

</xml_diff>